<commit_message>
testing plan updated and another reference paper added
</commit_message>
<xml_diff>
--- a/Testing Plan/Project Specification - edited Natnael.docx
+++ b/Testing Plan/Project Specification - edited Natnael.docx
@@ -953,7 +953,13 @@
         </w:numPr>
       </w:pPr>
       <w:r>
-        <w:t xml:space="preserve">Data rate for the system should be below the maximum allowable transmission rate by the wireless transmission (minimum 30 samples/sec*16 bits/sample = 480 bits/sec = 60 bytes/sec minimum </w:t>
+        <w:t xml:space="preserve">Data rate for the system should </w:t>
+      </w:r>
+      <w:r>
+        <w:t>satisfy the minimum specified sample rate</w:t>
+      </w:r>
+      <w:r>
+        <w:t xml:space="preserve"> (minimum 30 samples/sec*16 bits/sample = 480 bits/sec = 60 bytes/sec minimum </w:t>
       </w:r>
       <w:r>
         <w:t>required data rate</w:t>
@@ -1107,6 +1113,9 @@
       <w:r>
         <w:t>/potholes in the road surface</w:t>
       </w:r>
+      <w:r>
+        <w:t xml:space="preserve"> (snow on road surface might give inaccurate results)</w:t>
+      </w:r>
     </w:p>
     <w:p>
       <w:pPr>
@@ -1142,7 +1151,13 @@
         </w:numPr>
       </w:pPr>
       <w:r>
-        <w:t>Voltage regulator is able to provide the necessary voltage to power the connected device (3.3 V ± 10%)</w:t>
+        <w:t>Voltage regulator is able to provide the</w:t>
+      </w:r>
+      <w:r>
+        <w:t xml:space="preserve"> required</w:t>
+      </w:r>
+      <w:r>
+        <w:t xml:space="preserve"> voltage to power the connected device (3.3 V ± 10%)</w:t>
       </w:r>
     </w:p>
     <w:p>
@@ -1226,13 +1241,11 @@
         </w:drawing>
       </w:r>
     </w:p>
+    <w:p/>
     <w:p>
       <w:pPr>
         <w:pStyle w:val="Heading2"/>
       </w:pPr>
-      <w:r>
-        <w:tab/>
-      </w:r>
       <w:bookmarkStart w:id="1" w:name="_Hlk536564296"/>
       <w:r>
         <w:t>3.1 Individual Module Testing</w:t>
@@ -1244,11 +1257,18 @@
           <w:b/>
         </w:rPr>
       </w:pPr>
-      <w:r>
+    </w:p>
+    <w:p>
+      <w:pPr>
         <w:rPr>
           <w:b/>
         </w:rPr>
-        <w:t>Roughness Sensor/Analysis Testing</w:t>
+      </w:pPr>
+      <w:r>
+        <w:rPr>
+          <w:b/>
+        </w:rPr>
+        <w:t>Roughness Sensor Testing</w:t>
       </w:r>
     </w:p>
     <w:p>
@@ -1269,7 +1289,16 @@
         <w:ind w:left="1134" w:hanging="567"/>
       </w:pPr>
       <w:r>
-        <w:t xml:space="preserve">Write test code/initialization to read device ID and output it to terminal to ensure basic communication with the device is established. </w:t>
+        <w:t xml:space="preserve">Output data </w:t>
+      </w:r>
+      <w:r>
+        <w:t>to terminal and check if acceleration data is correctly being read</w:t>
+      </w:r>
+      <w:r>
+        <w:t xml:space="preserve"> and sample rate is as specified</w:t>
+      </w:r>
+      <w:r>
+        <w:t xml:space="preserve"> (essentially move accelerometer up and down and observe changing of data).</w:t>
       </w:r>
     </w:p>
     <w:p>
@@ -1282,16 +1311,13 @@
         <w:ind w:left="1134" w:hanging="567"/>
       </w:pPr>
       <w:r>
-        <w:t xml:space="preserve">Output data </w:t>
-      </w:r>
-      <w:r>
-        <w:t>to terminal and check if acceleration data is correctly being read</w:t>
-      </w:r>
-      <w:r>
-        <w:t xml:space="preserve"> and sample rate is as specified</w:t>
-      </w:r>
-      <w:r>
-        <w:t xml:space="preserve"> (essentially move accelerometer up and down and observe changing of data).</w:t>
+        <w:t>Log accelerometer data and compare logged data with data captured with a phone accelerometer</w:t>
+      </w:r>
+      <w:r>
+        <w:t xml:space="preserve"> (most accurate reference available)</w:t>
+      </w:r>
+      <w:r>
+        <w:t xml:space="preserve"> to ensure sensor is roughly calibrated against a known reference. </w:t>
       </w:r>
     </w:p>
     <w:p>
@@ -1303,62 +1329,19 @@
         </w:numPr>
         <w:ind w:left="1134" w:hanging="567"/>
       </w:pPr>
-      <w:r>
-        <w:t xml:space="preserve">Log accelerometer data and compare logged data with data captured with a phone accelerometer to ensure sensor is roughly calibrated/measured against a known reference. </w:t>
+      <w:bookmarkStart w:id="2" w:name="_Hlk536562632"/>
+      <w:r>
+        <w:t>Test accelerometer at rest and test what the effects of noise are on the system.</w:t>
+      </w:r>
+      <w:r>
+        <w:t xml:space="preserve"> Using noise spectrum as a guide for designing appropriate filters for reducing noise. </w:t>
       </w:r>
     </w:p>
     <w:p>
       <w:pPr>
         <w:pStyle w:val="ListParagraph"/>
-        <w:numPr>
-          <w:ilvl w:val="0"/>
-          <w:numId w:val="7"/>
-        </w:numPr>
-        <w:ind w:left="1134" w:hanging="567"/>
-      </w:pPr>
-      <w:bookmarkStart w:id="2" w:name="_Hlk536562632"/>
-      <w:r>
-        <w:t xml:space="preserve">Test accelerometer </w:t>
-      </w:r>
-      <w:r>
-        <w:t xml:space="preserve">by moving the sensor through various vertical bumps placed on a moving object such as a cart and checking if accelerometer results correspond to </w:t>
-      </w:r>
-      <w:r>
-        <w:t xml:space="preserve">the vertical movement experienced by the sensor (minimum requirement to characterize 5 cm of vertical movement over 30 cm of horizontal movement). </w:t>
-      </w:r>
-    </w:p>
-    <w:p>
-      <w:pPr>
-        <w:pStyle w:val="ListParagraph"/>
-        <w:numPr>
-          <w:ilvl w:val="0"/>
-          <w:numId w:val="7"/>
-        </w:numPr>
-        <w:ind w:left="1134" w:hanging="567"/>
-      </w:pPr>
-      <w:r>
-        <w:lastRenderedPageBreak/>
-        <w:t>Test accelerometer at rest and test what the effects of noise are on the system.</w:t>
-      </w:r>
-    </w:p>
-    <w:p>
-      <w:pPr>
-        <w:pStyle w:val="ListParagraph"/>
-        <w:numPr>
-          <w:ilvl w:val="0"/>
-          <w:numId w:val="7"/>
-        </w:numPr>
-        <w:ind w:left="1134" w:hanging="567"/>
-      </w:pPr>
-      <w:r>
-        <w:t xml:space="preserve">Test accelerometer in the car at different speeds on the same road surface to see if </w:t>
-      </w:r>
-      <w:r>
-        <w:t>effects of</w:t>
-      </w:r>
-      <w:r>
-        <w:t xml:space="preserve"> car speed are eliminated from the analyzed data. </w:t>
-      </w:r>
+        <w:ind w:left="1134"/>
+      </w:pPr>
     </w:p>
     <w:bookmarkEnd w:id="2"/>
     <w:p>
@@ -1371,6 +1354,7 @@
         <w:rPr>
           <w:b/>
         </w:rPr>
+        <w:lastRenderedPageBreak/>
         <w:t>Wireless Data Transmission Testing</w:t>
       </w:r>
     </w:p>
@@ -1390,15 +1374,7 @@
         <w:t>Test data tran</w:t>
       </w:r>
       <w:r>
-        <w:t xml:space="preserve">smission by sending minimum of 60 bytes/second from one </w:t>
-      </w:r>
-      <w:proofErr w:type="spellStart"/>
-      <w:r>
-        <w:t>Xbee</w:t>
-      </w:r>
-      <w:proofErr w:type="spellEnd"/>
-      <w:r>
-        <w:t xml:space="preserve"> </w:t>
+        <w:t xml:space="preserve">smission by sending minimum of 60 bytes/second from one Xbee </w:t>
       </w:r>
       <w:r>
         <w:t>communication</w:t>
@@ -1420,15 +1396,10 @@
         </w:rPr>
       </w:pPr>
       <w:r>
-        <w:t xml:space="preserve">Simultaneously transmit two different messages from each transmitter to the </w:t>
-      </w:r>
-      <w:proofErr w:type="spellStart"/>
-      <w:r>
-        <w:t>Xbee</w:t>
-      </w:r>
-      <w:proofErr w:type="spellEnd"/>
-      <w:r>
-        <w:t xml:space="preserve"> receiver and check if messages received can be differentiated based on sender. </w:t>
+        <w:t xml:space="preserve">Simultaneously transmit two different messages from each transmitter to the Xbee receiver and check if messages received can be differentiated based on sender. </w:t>
+      </w:r>
+      <w:r>
+        <w:t>Check for delay in between messages.</w:t>
       </w:r>
     </w:p>
     <w:p>
@@ -1444,15 +1415,7 @@
         </w:rPr>
       </w:pPr>
       <w:r>
-        <w:t xml:space="preserve">Test </w:t>
-      </w:r>
-      <w:proofErr w:type="spellStart"/>
-      <w:r>
-        <w:t>Xbee</w:t>
-      </w:r>
-      <w:proofErr w:type="spellEnd"/>
-      <w:r>
-        <w:t xml:space="preserve"> device communication inside the car to ensure there is no packet loss, range is adequate and messages sent are the same as the messages received. </w:t>
+        <w:t xml:space="preserve">Test Xbee device communication inside the car to ensure there is no packet loss, range is adequate and messages sent are the same as the messages received. </w:t>
       </w:r>
     </w:p>
     <w:p>
@@ -1484,7 +1447,13 @@
         <w:t xml:space="preserve">reference, if available. </w:t>
       </w:r>
       <w:r>
-        <w:t xml:space="preserve">Latitude and longitude coordinates are logged and compared with an error rate calculated to ensure it is with </w:t>
+        <w:t>Latitude and longitude coordinates are logged and compared with an error rate calculated to ensure it is with</w:t>
+      </w:r>
+      <w:r>
+        <w:t>in</w:t>
+      </w:r>
+      <w:r>
+        <w:t xml:space="preserve"> </w:t>
       </w:r>
       <w:r>
         <w:t xml:space="preserve">performance specifications. </w:t>
@@ -1544,7 +1513,6 @@
         </w:numPr>
         <w:ind w:left="1134" w:hanging="567"/>
       </w:pPr>
-      <w:bookmarkStart w:id="3" w:name="_GoBack"/>
       <w:r>
         <w:t xml:space="preserve">Compare </w:t>
       </w:r>
@@ -1564,10 +1532,15 @@
         <w:t xml:space="preserve">find </w:t>
       </w:r>
       <w:r>
-        <w:t>what percentage of major potholes in the road are identified.</w:t>
-      </w:r>
-    </w:p>
-    <w:bookmarkEnd w:id="3"/>
+        <w:t>what percentage of major potholes in the road are identified</w:t>
+      </w:r>
+      <w:r>
+        <w:t xml:space="preserve"> (tentative as snow on roads might give inaccurate results) </w:t>
+      </w:r>
+      <w:r>
+        <w:t>.</w:t>
+      </w:r>
+    </w:p>
     <w:p>
       <w:pPr>
         <w:rPr>
@@ -1578,7 +1551,13 @@
         <w:rPr>
           <w:b/>
         </w:rPr>
-        <w:t>Battery Testing</w:t>
+        <w:t>Voltage Regulator</w:t>
+      </w:r>
+      <w:r>
+        <w:rPr>
+          <w:b/>
+        </w:rPr>
+        <w:t>/Power Supply Test</w:t>
       </w:r>
     </w:p>
     <w:p>
@@ -1591,19 +1570,6 @@
         <w:ind w:left="1134" w:hanging="567"/>
       </w:pPr>
       <w:r>
-        <w:t>Run system for at least 1 hour and test if battery performance meets specification.</w:t>
-      </w:r>
-    </w:p>
-    <w:p>
-      <w:pPr>
-        <w:pStyle w:val="ListParagraph"/>
-        <w:numPr>
-          <w:ilvl w:val="0"/>
-          <w:numId w:val="17"/>
-        </w:numPr>
-        <w:ind w:left="1134" w:hanging="567"/>
-      </w:pPr>
-      <w:r>
         <w:t xml:space="preserve">Test regulated voltage using </w:t>
       </w:r>
       <w:r>
@@ -1615,7 +1581,6 @@
         <w:pStyle w:val="Heading2"/>
       </w:pPr>
       <w:r>
-        <w:lastRenderedPageBreak/>
         <w:t>3.2 integration Testing plan</w:t>
       </w:r>
     </w:p>
@@ -1649,7 +1614,11 @@
         <w:t xml:space="preserve"> overall</w:t>
       </w:r>
       <w:r>
-        <w:t xml:space="preserve"> power consumption of different components when working together. It will help us </w:t>
+        <w:t xml:space="preserve"> power consumption of different components when </w:t>
+      </w:r>
+      <w:r>
+        <w:lastRenderedPageBreak/>
+        <w:t xml:space="preserve">working together. It will help us </w:t>
       </w:r>
       <w:r>
         <w:t>determine</w:t>
@@ -1674,9 +1643,6 @@
       </w:r>
     </w:p>
     <w:p>
-      <w:pPr>
-        <w:ind w:firstLine="720"/>
-      </w:pPr>
       <w:r>
         <w:t xml:space="preserve">Components Under </w:t>
       </w:r>
@@ -1686,13 +1652,8 @@
       <w:r>
         <w:t xml:space="preserve"> </w:t>
       </w:r>
-      <w:proofErr w:type="gramStart"/>
-      <w:r>
-        <w:t>-  *</w:t>
-      </w:r>
-      <w:proofErr w:type="gramEnd"/>
-      <w:r>
-        <w:t>ALL</w:t>
+      <w:r>
+        <w:t>Wireless Nodes (Accelerometer, Microcontroller, Xbee)</w:t>
       </w:r>
     </w:p>
     <w:p>
@@ -1707,10 +1668,10 @@
         <w:t>Record</w:t>
       </w:r>
       <w:r>
-        <w:t xml:space="preserve"> the initial and final voltage of the power </w:t>
-      </w:r>
-      <w:r>
-        <w:t>supply (Battery)\</w:t>
+        <w:t xml:space="preserve"> the initial voltage of the </w:t>
+      </w:r>
+      <w:r>
+        <w:t>battery.</w:t>
       </w:r>
     </w:p>
     <w:p>
@@ -1722,7 +1683,13 @@
         </w:numPr>
       </w:pPr>
       <w:r>
-        <w:t xml:space="preserve">Run different all the components simultaneously and test for maximum load </w:t>
+        <w:t>Run all the components simultaneously and test for maximum load</w:t>
+      </w:r>
+      <w:r>
+        <w:t>.</w:t>
+      </w:r>
+      <w:r>
+        <w:t xml:space="preserve"> </w:t>
       </w:r>
     </w:p>
     <w:p>
@@ -1734,15 +1701,13 @@
         </w:numPr>
       </w:pPr>
       <w:r>
-        <w:t xml:space="preserve">Record current drawn from each </w:t>
-      </w:r>
-      <w:proofErr w:type="gramStart"/>
-      <w:r>
-        <w:t>components</w:t>
-      </w:r>
-      <w:proofErr w:type="gramEnd"/>
-      <w:r>
-        <w:t xml:space="preserve"> and compare it with the manufactures specification.   </w:t>
+        <w:t xml:space="preserve">Run system for at least 1 hour </w:t>
+      </w:r>
+      <w:r>
+        <w:t>under maximum load</w:t>
+      </w:r>
+      <w:r>
+        <w:t>.</w:t>
       </w:r>
     </w:p>
     <w:p>
@@ -1754,7 +1719,7 @@
         </w:numPr>
       </w:pPr>
       <w:r>
-        <w:t>Run system for at least 1 hour and test if battery performance meets specification.</w:t>
+        <w:t xml:space="preserve">Record the final voltage of the battery to see if battery meets performance specifications. </w:t>
       </w:r>
     </w:p>
     <w:p>
@@ -1778,7 +1743,19 @@
         <w:tab/>
       </w:r>
       <w:r>
-        <w:t>Our fist data collection test will on our remote device</w:t>
+        <w:t>Our fi</w:t>
+      </w:r>
+      <w:r>
+        <w:t>r</w:t>
+      </w:r>
+      <w:r>
+        <w:t>st data collection test will</w:t>
+      </w:r>
+      <w:r>
+        <w:t xml:space="preserve"> be</w:t>
+      </w:r>
+      <w:r>
+        <w:t xml:space="preserve"> on our remote device</w:t>
       </w:r>
       <w:r>
         <w:t>s</w:t>
@@ -1790,46 +1767,82 @@
         <w:t xml:space="preserve">We will be conducting a series of tests that will check the integration of our components to collect data using the </w:t>
       </w:r>
       <w:r>
-        <w:t>Roughness Sensor</w:t>
-      </w:r>
-      <w:r>
-        <w:t xml:space="preserve"> with Microcontroller and transmit the data using </w:t>
-      </w:r>
-      <w:proofErr w:type="spellStart"/>
-      <w:r>
-        <w:t>xbee</w:t>
-      </w:r>
-      <w:proofErr w:type="spellEnd"/>
-      <w:r>
-        <w:t xml:space="preserve"> automatically. </w:t>
-      </w:r>
-      <w:r>
-        <w:t xml:space="preserve"> (fluid transfer, efficient transfer) </w:t>
+        <w:t>ro</w:t>
+      </w:r>
+      <w:r>
+        <w:t xml:space="preserve">ughness </w:t>
+      </w:r>
+      <w:r>
+        <w:t>s</w:t>
+      </w:r>
+      <w:r>
+        <w:t>ensor</w:t>
+      </w:r>
+      <w:r>
+        <w:t xml:space="preserve"> with </w:t>
+      </w:r>
+      <w:r>
+        <w:t>mi</w:t>
+      </w:r>
+      <w:r>
+        <w:t xml:space="preserve">crocontroller and transmit the data using </w:t>
+      </w:r>
+      <w:r>
+        <w:t>x</w:t>
+      </w:r>
+      <w:r>
+        <w:t xml:space="preserve">bee automatically. </w:t>
+      </w:r>
+      <w:r>
+        <w:t xml:space="preserve"> </w:t>
       </w:r>
     </w:p>
     <w:p>
       <w:r>
         <w:tab/>
-        <w:t xml:space="preserve">Components under test: - Accelerometer, </w:t>
-      </w:r>
-      <w:proofErr w:type="spellStart"/>
-      <w:r>
-        <w:t>xbee</w:t>
-      </w:r>
-      <w:proofErr w:type="spellEnd"/>
-      <w:r>
-        <w:t xml:space="preserve"> and Microcontroller</w:t>
-      </w:r>
-      <w:r>
-        <w:t xml:space="preserve">, Raspberry </w:t>
-      </w:r>
-      <w:proofErr w:type="gramStart"/>
-      <w:r>
-        <w:t>Pi(</w:t>
-      </w:r>
-      <w:proofErr w:type="gramEnd"/>
-      <w:r>
-        <w:t>central processing unit)</w:t>
+        <w:t xml:space="preserve">Components under test: </w:t>
+      </w:r>
+      <w:r>
+        <w:t>a</w:t>
+      </w:r>
+      <w:r>
+        <w:t xml:space="preserve">ccelerometer, </w:t>
+      </w:r>
+      <w:r>
+        <w:t>x</w:t>
+      </w:r>
+      <w:r>
+        <w:t xml:space="preserve">bee and </w:t>
+      </w:r>
+      <w:r>
+        <w:t>mi</w:t>
+      </w:r>
+      <w:r>
+        <w:t>crocontroller</w:t>
+      </w:r>
+      <w:r>
+        <w:t xml:space="preserve">, </w:t>
+      </w:r>
+      <w:r>
+        <w:t>r</w:t>
+      </w:r>
+      <w:r>
+        <w:t xml:space="preserve">aspberry </w:t>
+      </w:r>
+      <w:r>
+        <w:t>p</w:t>
+      </w:r>
+      <w:r>
+        <w:t>i</w:t>
+      </w:r>
+      <w:r>
+        <w:t xml:space="preserve"> </w:t>
+      </w:r>
+      <w:r>
+        <w:t>(central processing unit)</w:t>
+      </w:r>
+      <w:r>
+        <w:t>.</w:t>
       </w:r>
     </w:p>
     <w:p>
@@ -1841,22 +1854,19 @@
         </w:numPr>
       </w:pPr>
       <w:r>
-        <w:t>Collect the</w:t>
-      </w:r>
-      <w:r>
-        <w:t xml:space="preserve"> data</w:t>
-      </w:r>
-      <w:r>
-        <w:t xml:space="preserve"> using accelerometer and store it into a buffer in the microcontroller. To </w:t>
-      </w:r>
-      <w:r>
-        <w:t>check if acceleration data is correctly being read and sample rate is as specified</w:t>
-      </w:r>
-      <w:r>
-        <w:t xml:space="preserve"> out put the buffer to a terminal. </w:t>
-      </w:r>
-      <w:r>
-        <w:t xml:space="preserve"> </w:t>
+        <w:t xml:space="preserve">Collect the data using accelerometer and store it into a buffer in the microcontroller. To check if acceleration data is correctly being read and sample rate is as specified </w:t>
+      </w:r>
+      <w:r>
+        <w:t xml:space="preserve">by </w:t>
+      </w:r>
+      <w:r>
+        <w:t>output</w:t>
+      </w:r>
+      <w:r>
+        <w:t>ting</w:t>
+      </w:r>
+      <w:r>
+        <w:t xml:space="preserve"> the buffer to a terminal.</w:t>
       </w:r>
     </w:p>
     <w:p>
@@ -1868,10 +1878,25 @@
         </w:numPr>
       </w:pPr>
       <w:r>
-        <w:t>M</w:t>
-      </w:r>
-      <w:r>
-        <w:t>ove accelerometer up and down and observe changing of data</w:t>
+        <w:t>Test Xbee data reception with all wireless nodes connected to ensure that</w:t>
+      </w:r>
+      <w:r>
+        <w:t xml:space="preserve"> </w:t>
+      </w:r>
+      <w:r>
+        <w:t xml:space="preserve">sampled data </w:t>
+      </w:r>
+      <w:r>
+        <w:t xml:space="preserve">is received </w:t>
+      </w:r>
+      <w:r>
+        <w:t>in correct</w:t>
+      </w:r>
+      <w:r>
+        <w:t>/predictable</w:t>
+      </w:r>
+      <w:r>
+        <w:t xml:space="preserve"> order.</w:t>
       </w:r>
     </w:p>
     <w:p>
@@ -1883,65 +1908,13 @@
         </w:numPr>
       </w:pPr>
       <w:r>
-        <w:t xml:space="preserve">Test </w:t>
-      </w:r>
-      <w:r>
-        <w:t xml:space="preserve">data transmission </w:t>
-      </w:r>
-      <w:r>
-        <w:t xml:space="preserve">from </w:t>
-      </w:r>
-      <w:proofErr w:type="spellStart"/>
-      <w:r>
-        <w:t>xbee</w:t>
-      </w:r>
-      <w:proofErr w:type="spellEnd"/>
-      <w:r>
-        <w:t xml:space="preserve"> to central unit. We will be</w:t>
-      </w:r>
-      <w:r>
-        <w:t xml:space="preserve"> </w:t>
-      </w:r>
-      <w:r>
-        <w:t xml:space="preserve">reading </w:t>
-      </w:r>
-      <w:r>
-        <w:t xml:space="preserve">minimum of 60 bytes/second from </w:t>
-      </w:r>
-      <w:r>
-        <w:t xml:space="preserve">form </w:t>
-      </w:r>
-      <w:r>
-        <w:t>microcontroller</w:t>
-      </w:r>
-      <w:r>
-        <w:t xml:space="preserve"> and sending it to</w:t>
-      </w:r>
-      <w:r>
-        <w:t xml:space="preserve"> </w:t>
-      </w:r>
-      <w:r>
-        <w:t>Raspberry Pi</w:t>
-      </w:r>
-      <w:r>
-        <w:t xml:space="preserve"> </w:t>
-      </w:r>
-      <w:r>
-        <w:t>(central processing unit)</w:t>
-      </w:r>
-      <w:r>
-        <w:t xml:space="preserve"> using </w:t>
-      </w:r>
-      <w:proofErr w:type="spellStart"/>
-      <w:r>
-        <w:t>Xbee</w:t>
-      </w:r>
-      <w:proofErr w:type="spellEnd"/>
-      <w:r>
-        <w:t xml:space="preserve"> communication</w:t>
-      </w:r>
-      <w:r>
-        <w:t xml:space="preserve">. </w:t>
+        <w:t>Test throughput of the data</w:t>
+      </w:r>
+      <w:r>
+        <w:t xml:space="preserve"> with the selected sample rates. W</w:t>
+      </w:r>
+      <w:r>
+        <w:t xml:space="preserve">ith the receiving node being the limiting factor it will be tested to ensure it can receive the data being transmitted simultaneously from all the nodes. </w:t>
       </w:r>
     </w:p>
     <w:p>
@@ -1953,13 +1926,7 @@
         </w:numPr>
       </w:pPr>
       <w:r>
-        <w:t xml:space="preserve">Test if </w:t>
-      </w:r>
-      <w:r>
-        <w:t xml:space="preserve">data transmission rate is adequately achieved </w:t>
-      </w:r>
-      <w:r>
-        <w:t xml:space="preserve">by comparing the data sent and received. </w:t>
+        <w:t>Throughput will be tested with the minimum specified data rate to see if that is possible.</w:t>
       </w:r>
     </w:p>
     <w:p>
@@ -1971,42 +1938,27 @@
         </w:numPr>
       </w:pPr>
       <w:r>
-        <w:t>Use</w:t>
-      </w:r>
-      <w:r>
-        <w:t xml:space="preserve"> different data rate speed</w:t>
-      </w:r>
-      <w:r>
-        <w:t>s</w:t>
-      </w:r>
-      <w:r>
-        <w:t xml:space="preserve"> to </w:t>
-      </w:r>
-      <w:r>
-        <w:t>determine</w:t>
-      </w:r>
-      <w:r>
-        <w:t xml:space="preserve"> the optimal speed to create a fluid data collection and transmission process. </w:t>
-      </w:r>
-    </w:p>
-    <w:p>
-      <w:pPr>
-        <w:pStyle w:val="ListParagraph"/>
-      </w:pPr>
+        <w:t xml:space="preserve">Throughput will also be tested to try and find the maximum possible rate with all the nodes transmitting. </w:t>
+      </w:r>
     </w:p>
     <w:p>
       <w:pPr>
         <w:ind w:firstLine="720"/>
       </w:pPr>
       <w:r>
-        <w:lastRenderedPageBreak/>
         <w:t>Our second</w:t>
       </w:r>
       <w:r>
         <w:t xml:space="preserve"> data collection</w:t>
       </w:r>
       <w:r>
-        <w:t xml:space="preserve"> test will be performed on central processing unit. We will be testing the timing or GPS data collection conjunction with the timing of our image capturing process. </w:t>
+        <w:t xml:space="preserve"> test will be performed on central processing unit. We will be testing the timing or GPS data collection conjunction with the timing of our image capturing process</w:t>
+      </w:r>
+      <w:r>
+        <w:t xml:space="preserve"> and Xbee data reception</w:t>
+      </w:r>
+      <w:r>
+        <w:t xml:space="preserve">. </w:t>
       </w:r>
     </w:p>
     <w:p>
@@ -2017,6 +1969,58 @@
           <w:numId w:val="20"/>
         </w:numPr>
       </w:pPr>
+      <w:r>
+        <w:t xml:space="preserve">Test data collection </w:t>
+      </w:r>
+      <w:r>
+        <w:t>from</w:t>
+      </w:r>
+      <w:r>
+        <w:t xml:space="preserve"> GPS, sampled data received from </w:t>
+      </w:r>
+      <w:r>
+        <w:t>x</w:t>
+      </w:r>
+      <w:r>
+        <w:t xml:space="preserve">bees and </w:t>
+      </w:r>
+      <w:r>
+        <w:t>images captured to ensure data</w:t>
+      </w:r>
+      <w:r>
+        <w:t xml:space="preserve"> is synchronized and received in the correct order</w:t>
+      </w:r>
+      <w:r>
+        <w:t>.</w:t>
+      </w:r>
+      <w:r>
+        <w:t xml:space="preserve"> GPS to be used as the synchronization mechanism. </w:t>
+      </w:r>
+    </w:p>
+    <w:p>
+      <w:pPr>
+        <w:pStyle w:val="ListParagraph"/>
+        <w:numPr>
+          <w:ilvl w:val="0"/>
+          <w:numId w:val="20"/>
+        </w:numPr>
+      </w:pPr>
+      <w:r>
+        <w:lastRenderedPageBreak/>
+        <w:t>Test to ensure that</w:t>
+      </w:r>
+      <w:r>
+        <w:t xml:space="preserve"> </w:t>
+      </w:r>
+      <w:r>
+        <w:t xml:space="preserve">sampled data is received and logged. </w:t>
+      </w:r>
+      <w:r>
+        <w:t xml:space="preserve">Error handling for missed data. </w:t>
+      </w:r>
+      <w:r>
+        <w:t xml:space="preserve">  </w:t>
+      </w:r>
     </w:p>
     <w:p>
       <w:pPr>
@@ -2034,13 +2038,7 @@
         <w:rPr>
           <w:b/>
         </w:rPr>
-        <w:t>Analysis</w:t>
-      </w:r>
-      <w:r>
-        <w:rPr>
-          <w:b/>
-        </w:rPr>
-        <w:t>/</w:t>
+        <w:t>Analysis/</w:t>
       </w:r>
       <w:r>
         <w:rPr>
@@ -2060,40 +2058,13 @@
         <w:t>sing our analysis algorithm</w:t>
       </w:r>
       <w:r>
-        <w:t>, w</w:t>
-      </w:r>
-      <w:r>
-        <w:t xml:space="preserve">e will be conducting tests </w:t>
+        <w:t xml:space="preserve">, we will be conducting tests </w:t>
       </w:r>
       <w:r>
         <w:t xml:space="preserve">to see whether the data we are collecting is adequate to assign IRI to the road surfaces. We will also run tests on </w:t>
       </w:r>
       <w:r>
-        <w:t>different</w:t>
-      </w:r>
-      <w:r>
-        <w:t xml:space="preserve"> organization algorithm</w:t>
-      </w:r>
-      <w:r>
-        <w:t>s</w:t>
-      </w:r>
-      <w:r>
-        <w:t xml:space="preserve"> to</w:t>
-      </w:r>
-      <w:r>
-        <w:t xml:space="preserve"> see which one is efficient enough</w:t>
-      </w:r>
-      <w:r>
-        <w:t xml:space="preserve"> </w:t>
-      </w:r>
-      <w:r>
-        <w:t xml:space="preserve">to </w:t>
-      </w:r>
-      <w:r>
-        <w:t xml:space="preserve">combine all the information </w:t>
-      </w:r>
-      <w:r>
-        <w:t>we have into a website compatible file</w:t>
+        <w:t>different algorithm to find on optimum for presenting the information in a usable format</w:t>
       </w:r>
       <w:r>
         <w:t>.</w:t>
@@ -2101,19 +2072,42 @@
     </w:p>
     <w:p>
       <w:r>
-        <w:tab/>
-      </w:r>
-      <w:r>
         <w:t>Components</w:t>
       </w:r>
       <w:r>
-        <w:t xml:space="preserve"> under tests: - Raspberry pi, </w:t>
+        <w:t xml:space="preserve"> under tests: </w:t>
+      </w:r>
+      <w:r>
+        <w:t>r</w:t>
+      </w:r>
+      <w:r>
+        <w:t xml:space="preserve">aspberry </w:t>
+      </w:r>
+      <w:r>
+        <w:t>p</w:t>
+      </w:r>
+      <w:r>
+        <w:t xml:space="preserve">i, </w:t>
+      </w:r>
+      <w:r>
+        <w:t>a</w:t>
+      </w:r>
+      <w:r>
+        <w:t>ccelerometer</w:t>
+      </w:r>
+      <w:r>
+        <w:t xml:space="preserve">, xbee, microcontroller. Analysis using </w:t>
       </w:r>
       <w:proofErr w:type="spellStart"/>
       <w:r>
-        <w:t>xbee</w:t>
+        <w:t>Matlab</w:t>
       </w:r>
       <w:proofErr w:type="spellEnd"/>
+      <w:r>
+        <w:t>/Python.</w:t>
+      </w:r>
+      <w:bookmarkStart w:id="3" w:name="_GoBack"/>
+      <w:bookmarkEnd w:id="3"/>
     </w:p>
     <w:p>
       <w:pPr>
@@ -2124,7 +2118,7 @@
         </w:numPr>
       </w:pPr>
       <w:r>
-        <w:t xml:space="preserve">Test accelerometer by moving the sensor through various vertical bumps placed on a moving object such as a cart and checking if accelerometer results correspond to the vertical movement experienced by the sensor (minimum requirement to characterize 5 cm of vertical movement over 30 cm of horizontal movement). </w:t>
+        <w:t xml:space="preserve">With the integrated system mounted in car, drive car over smooth road surface and record data. </w:t>
       </w:r>
     </w:p>
     <w:p>
@@ -2136,7 +2130,7 @@
         </w:numPr>
       </w:pPr>
       <w:r>
-        <w:t>Test accelerometer at rest and test what the effects of noise are on the system.</w:t>
+        <w:t xml:space="preserve">Drive car over smooth road with a known bump (piece of plywood) and record data. </w:t>
       </w:r>
     </w:p>
     <w:p>
@@ -2148,7 +2142,7 @@
         </w:numPr>
       </w:pPr>
       <w:r>
-        <w:t xml:space="preserve">Test accelerometer in the car at different speeds on the same road surface to see if effects of car speed are eliminated from the analyzed data. </w:t>
+        <w:t xml:space="preserve">Using different sample rates starting from the minimum specified and moving up until maximum possible data transmission rate is reached, repeat steps 1 and 2 for each selected sample rate. </w:t>
       </w:r>
     </w:p>
     <w:p>
@@ -2159,59 +2153,8 @@
           <w:numId w:val="21"/>
         </w:numPr>
       </w:pPr>
-    </w:p>
-    <w:p>
-      <w:pPr>
-        <w:rPr>
-          <w:b/>
-        </w:rPr>
-      </w:pPr>
-    </w:p>
-    <w:p>
-      <w:pPr>
-        <w:rPr>
-          <w:b/>
-        </w:rPr>
-      </w:pPr>
-      <w:r>
-        <w:rPr>
-          <w:b/>
-        </w:rPr>
-        <w:t>Information display</w:t>
-      </w:r>
-    </w:p>
-    <w:p>
-      <w:r>
-        <w:rPr>
-          <w:b/>
-        </w:rPr>
-        <w:tab/>
-      </w:r>
-      <w:r>
-        <w:t xml:space="preserve">To help us determine the best way to display our data in an intuitive and easily understandable manner, </w:t>
-      </w:r>
-      <w:r>
-        <w:t>we will be conducting a</w:t>
-      </w:r>
-      <w:r>
-        <w:t xml:space="preserve"> series of</w:t>
-      </w:r>
-      <w:r>
-        <w:t xml:space="preserve"> user friendlies test for our website.</w:t>
-      </w:r>
-      <w:r>
-        <w:t xml:space="preserve"> These tests might include chart presentation, buttons and maps.</w:t>
-      </w:r>
-    </w:p>
-    <w:p>
-      <w:r>
-        <w:rPr>
-          <w:b/>
-        </w:rPr>
-        <w:tab/>
-      </w:r>
-      <w:r>
-        <w:t>Component under test: - Raspberry Pi, Website</w:t>
+      <w:r>
+        <w:t xml:space="preserve">Design and test different filters (low pass IIR, low pass FIR, band pass, moving average) to analyze the data. </w:t>
       </w:r>
     </w:p>
     <w:p>
@@ -2219,9 +2162,42 @@
         <w:pStyle w:val="ListParagraph"/>
         <w:numPr>
           <w:ilvl w:val="0"/>
-          <w:numId w:val="22"/>
+          <w:numId w:val="21"/>
         </w:numPr>
       </w:pPr>
+      <w:r>
+        <w:t xml:space="preserve">Test various integration methods </w:t>
+      </w:r>
+      <w:r>
+        <w:t xml:space="preserve">(trapezoidal, Simpson’s, </w:t>
+      </w:r>
+      <w:r>
+        <w:t>etc.</w:t>
+      </w:r>
+      <w:r>
+        <w:t xml:space="preserve">) on the collected (filtered) data.   </w:t>
+      </w:r>
+      <w:r>
+        <w:t xml:space="preserve">  </w:t>
+      </w:r>
+    </w:p>
+    <w:p>
+      <w:pPr>
+        <w:pStyle w:val="ListParagraph"/>
+        <w:numPr>
+          <w:ilvl w:val="0"/>
+          <w:numId w:val="21"/>
+        </w:numPr>
+      </w:pPr>
+      <w:r>
+        <w:t>Analyze the combination of the filtered and integrated data</w:t>
+      </w:r>
+      <w:r>
+        <w:t xml:space="preserve"> at various sample rates</w:t>
+      </w:r>
+      <w:r>
+        <w:t xml:space="preserve"> to select the combo that best characterizes the roughness of the car based on driving over the piece of the plywood in contrast to travelling on the smooth surface. </w:t>
+      </w:r>
     </w:p>
     <w:p>
       <w:pPr>
@@ -5873,7 +5849,7 @@
     <w:charset w:val="00"/>
     <w:family w:val="roman"/>
     <w:pitch w:val="variable"/>
-    <w:sig w:usb0="E0002AFF" w:usb1="C0007843" w:usb2="00000009" w:usb3="00000000" w:csb0="000001FF" w:csb1="00000000"/>
+    <w:sig w:usb0="E0002EFF" w:usb1="C000785B" w:usb2="00000009" w:usb3="00000000" w:csb0="000001FF" w:csb1="00000000"/>
   </w:font>
   <w:font w:name="Courier New">
     <w:panose1 w:val="02070309020205020404"/>
@@ -5901,14 +5877,14 @@
     <w:charset w:val="00"/>
     <w:family w:val="swiss"/>
     <w:pitch w:val="variable"/>
-    <w:sig w:usb0="E0002AFF" w:usb1="4000ACFF" w:usb2="00000001" w:usb3="00000000" w:csb0="000001FF" w:csb1="00000000"/>
+    <w:sig w:usb0="E0002AFF" w:usb1="C000247B" w:usb2="00000009" w:usb3="00000000" w:csb0="000001FF" w:csb1="00000000"/>
   </w:font>
   <w:font w:name="Calibri Light">
     <w:panose1 w:val="020F0302020204030204"/>
     <w:charset w:val="00"/>
     <w:family w:val="swiss"/>
     <w:pitch w:val="variable"/>
-    <w:sig w:usb0="A0002AEF" w:usb1="4000207B" w:usb2="00000000" w:usb3="00000000" w:csb0="000001FF" w:csb1="00000000"/>
+    <w:sig w:usb0="E0002AFF" w:usb1="C000247B" w:usb2="00000009" w:usb3="00000000" w:csb0="000001FF" w:csb1="00000000"/>
   </w:font>
 </w:fonts>
 </file>
@@ -5937,6 +5913,7 @@
     <w:rsid w:val="00452C94"/>
     <w:rsid w:val="00713009"/>
     <w:rsid w:val="009D0E34"/>
+    <w:rsid w:val="00F70023"/>
   </w:rsids>
   <m:mathPr>
     <m:mathFont m:val="Cambria Math"/>

</xml_diff>